<commit_message>
Quiz3 Question 1 updated and finished
</commit_message>
<xml_diff>
--- a/quizzes/cse262_sp_2022_quiz3.docx
+++ b/quizzes/cse262_sp_2022_quiz3.docx
@@ -190,10 +190,51 @@
         <w:t xml:space="preserve"> that</w:t>
       </w:r>
       <w:r>
-        <w:t xml:space="preserve"> is easy to understand.  On the other hand, Google Protocol Buffers uses a binary format created by Google to serialize and deserialize data between different services.</w:t>
+        <w:t xml:space="preserve"> is easy to understand. </w:t>
+      </w:r>
+      <w:r>
+        <w:t>JSON has a base structure that requires no schema</w:t>
+      </w:r>
+      <w:r>
+        <w:t xml:space="preserve"> and is simply a message</w:t>
+      </w:r>
+      <w:r>
+        <w:t>. JSON creates a pair with a key, which is the type, and the value, which is the content. If the key is a JSON object that contains many JSON types, it uses a map data structure to represent it. JSON type’s support onl</w:t>
+      </w:r>
+      <w:r>
+        <w:t xml:space="preserve">y </w:t>
+      </w:r>
+      <w:r>
+        <w:t>Strings, numbers, JSON objects, arrays, Booleans, and Null</w:t>
+      </w:r>
+      <w:r>
+        <w:t xml:space="preserve"> data types</w:t>
+      </w:r>
+      <w:r>
+        <w:t>.</w:t>
+      </w:r>
+      <w:r>
+        <w:t xml:space="preserve"> On the other hand, Google Protocol Buffers uses a binary format created by Google to serialize and deserialize data between different services.</w:t>
       </w:r>
       <w:r>
         <w:t xml:space="preserve"> </w:t>
+      </w:r>
+      <w:r>
+        <w:t xml:space="preserve"> The Google Protocol Buffer uses a schema </w:t>
+      </w:r>
+      <w:r>
+        <w:t xml:space="preserve">that define </w:t>
+      </w:r>
+      <w:proofErr w:type="gramStart"/>
+      <w:r>
+        <w:t>the a</w:t>
+      </w:r>
+      <w:proofErr w:type="gramEnd"/>
+      <w:r>
+        <w:t xml:space="preserve"> set of rules for the data structure and</w:t>
+      </w:r>
+      <w:r>
+        <w:t xml:space="preserve"> can support a wider range of data types.</w:t>
       </w:r>
     </w:p>
     <w:p>
@@ -335,7 +376,13 @@
         <w:t>, but it is extremely efficient since the data is</w:t>
       </w:r>
       <w:r>
-        <w:t xml:space="preserve"> compressed better. The binary format allows data serialization and deserialization simpler, smaller, faster, and more maintainable than other data formats such as JSON and XML. </w:t>
+        <w:t xml:space="preserve"> compressed better. The binary format allows data serialization and deserialization</w:t>
+      </w:r>
+      <w:r>
+        <w:t xml:space="preserve"> to be</w:t>
+      </w:r>
+      <w:r>
+        <w:t xml:space="preserve"> simpler, smaller, faster, and more maintainable than other data formats such as JSON and XML. </w:t>
       </w:r>
       <w:r>
         <w:tab/>
@@ -381,7 +428,39 @@
         <w:t xml:space="preserve"> is</w:t>
       </w:r>
       <w:r>
-        <w:t xml:space="preserve"> also important to note that JSON supports built-in functions and libraries in almost every language and system, but the Google Protocol Buffer supports only a limited number of languages. In general, </w:t>
+        <w:t xml:space="preserve"> also important to note that JSON supports built-in functions and libraries in almost every language and system, but the Google Protocol Buffer supports only a limited number of languages.</w:t>
+      </w:r>
+      <w:r>
+        <w:t xml:space="preserve"> Furthermore, as mentioned before, </w:t>
+      </w:r>
+      <w:r>
+        <w:t>JSON support</w:t>
+      </w:r>
+      <w:r>
+        <w:t xml:space="preserve">s a limited number of </w:t>
+      </w:r>
+      <w:r>
+        <w:lastRenderedPageBreak/>
+        <w:t>type’s, which are Strings</w:t>
+      </w:r>
+      <w:r>
+        <w:t xml:space="preserve">, numbers, JSON objects, arrays, Booleans, and Null. </w:t>
+      </w:r>
+      <w:r>
+        <w:t xml:space="preserve"> On the other hand, </w:t>
+      </w:r>
+      <w:r>
+        <w:t>The Google Protocol Buffers can support a wider range of data types.</w:t>
+      </w:r>
+    </w:p>
+    <w:p>
+      <w:pPr>
+        <w:pStyle w:val="LO-normal"/>
+        <w:spacing w:after="0"/>
+        <w:ind w:firstLine="720"/>
+      </w:pPr>
+      <w:r>
+        <w:t xml:space="preserve"> In general, </w:t>
       </w:r>
       <w:r>
         <w:t>these two data formats have their own strengths and weaknesses and should be used depending on the goals and needs of the applications.</w:t>
@@ -452,6 +531,14 @@
       <w:proofErr w:type="gramEnd"/>
       <w:r>
         <w:t xml:space="preserve"> arbitrary data types.  For example, even before the Go language had proper generics, it still supported generic vectors and unordered maps.  Other common data types (double-ended queues, lists, ordered maps, queues, stacks, priority queues, etc...) are not built in.  There are many possible reasons.  Using your knowledge of data structures and what you have learned in programming languages so far, give at least two reasons why these other data types are less likely to have first-class support.  Use different data structures to support your first and second reasons.</w:t>
+      </w:r>
+    </w:p>
+    <w:p>
+      <w:pPr>
+        <w:pStyle w:val="LO-normal"/>
+      </w:pPr>
+      <w:r>
+        <w:tab/>
       </w:r>
     </w:p>
     <w:sectPr>

</xml_diff>

<commit_message>
Quiz 3 Question 2 Completed
</commit_message>
<xml_diff>
--- a/quizzes/cse262_sp_2022_quiz3.docx
+++ b/quizzes/cse262_sp_2022_quiz3.docx
@@ -329,22 +329,7 @@
         <w:t xml:space="preserve"> problems, they also individually address different problems. For example, JSON is primarily used in web development </w:t>
       </w:r>
       <w:r>
-        <w:t xml:space="preserve">because </w:t>
-      </w:r>
-      <w:r>
-        <w:t>it</w:t>
-      </w:r>
-      <w:r>
-        <w:t xml:space="preserve">s text data provides a way for </w:t>
-      </w:r>
-      <w:r>
-        <w:t xml:space="preserve">data </w:t>
-      </w:r>
-      <w:r>
-        <w:t>to be transferred while maintaining a form that is human-readable</w:t>
-      </w:r>
-      <w:r>
-        <w:t xml:space="preserve">; this trait is especially beneficial in web development </w:t>
+        <w:t xml:space="preserve">because its text data provides a way for data to be transferred while maintaining a form that is human-readable; this trait is especially beneficial in web development </w:t>
       </w:r>
       <w:r>
         <w:t xml:space="preserve">where humans need to be able to </w:t>
@@ -429,22 +414,7 @@
         <w:t xml:space="preserve"> also important to note that JSON supports built-in functions and libraries in almost every language and system, but the Google Protocol Buffer supports only a limited number of languages.</w:t>
       </w:r>
       <w:r>
-        <w:t xml:space="preserve"> Furthermore, as mentioned before, </w:t>
-      </w:r>
-      <w:r>
-        <w:t>JSON support</w:t>
-      </w:r>
-      <w:r>
-        <w:t>s a limited number of type’s, which are Strings</w:t>
-      </w:r>
-      <w:r>
-        <w:t xml:space="preserve">, numbers, JSON objects, arrays, Booleans, and Null. </w:t>
-      </w:r>
-      <w:r>
-        <w:t xml:space="preserve"> On the other hand, </w:t>
-      </w:r>
-      <w:r>
-        <w:t xml:space="preserve">The Google Protocol </w:t>
+        <w:t xml:space="preserve"> Furthermore, as mentioned before, JSON supports a limited number of type’s, which are Strings, numbers, JSON objects, arrays, Booleans, and Null.  On the other hand, The Google Protocol </w:t>
       </w:r>
       <w:r>
         <w:lastRenderedPageBreak/>
@@ -464,6 +434,12 @@
           <w:b/>
         </w:rPr>
       </w:pPr>
+      <w:r>
+        <w:rPr>
+          <w:b/>
+        </w:rPr>
+        <w:t>--------------------------------------------------------------------------------------------------------------------------------------------------------------</w:t>
+      </w:r>
     </w:p>
     <w:p>
       <w:pPr>
@@ -493,6 +469,277 @@
       </w:pPr>
       <w:r>
         <w:tab/>
+      </w:r>
+      <w:r>
+        <w:t xml:space="preserve">There are many possible reasons why common data </w:t>
+      </w:r>
+      <w:r>
+        <w:t>structures,</w:t>
+      </w:r>
+      <w:r>
+        <w:t xml:space="preserve"> such as the</w:t>
+      </w:r>
+      <w:r>
+        <w:t xml:space="preserve"> ones</w:t>
+      </w:r>
+      <w:r>
+        <w:t xml:space="preserve"> listed, are not built into </w:t>
+      </w:r>
+      <w:r>
+        <w:t xml:space="preserve">some </w:t>
+      </w:r>
+      <w:r>
+        <w:t xml:space="preserve">programming languages. </w:t>
+      </w:r>
+      <w:r>
+        <w:t xml:space="preserve">One of the primary reasons is that the common data structures would have to be very generic </w:t>
+      </w:r>
+      <w:proofErr w:type="gramStart"/>
+      <w:r>
+        <w:t>in order for</w:t>
+      </w:r>
+      <w:proofErr w:type="gramEnd"/>
+      <w:r>
+        <w:t xml:space="preserve"> them to handle all data types. </w:t>
+      </w:r>
+      <w:r>
+        <w:t xml:space="preserve">Because of this, the standard libraries for the data structures that we import would have to become much bigger and incorporated directly in the programming language. This extension would make the programming language itself a lot bigger and harder to deploy into small environments and therefore it leads to less flexibility and simplicity. For example, the linked list library is not part of C but is part of Java. The C programming language is known to be faster than Java as well as smaller in size. This is because C does not have to </w:t>
+      </w:r>
+      <w:r>
+        <w:t>provide first</w:t>
+      </w:r>
+      <w:r>
+        <w:t xml:space="preserve">-class support for data </w:t>
+      </w:r>
+      <w:r>
+        <w:t xml:space="preserve">structures </w:t>
+      </w:r>
+      <w:r>
+        <w:t xml:space="preserve">like the linked list library, </w:t>
+      </w:r>
+      <w:r>
+        <w:t>rather people build the LinkedList data structure themselves in a way that is efficient for them.</w:t>
+      </w:r>
+      <w:r>
+        <w:t xml:space="preserve"> In most cases in C, with has no overhead abstractions, people can make good </w:t>
+      </w:r>
+      <w:r>
+        <w:t>enough data</w:t>
+      </w:r>
+      <w:r>
+        <w:t xml:space="preserve"> structures themselves to the point where there is no need for it to be in the standard library. </w:t>
+      </w:r>
+      <w:r>
+        <w:t xml:space="preserve">This makes C much more flexible and easier to deploy in small environments. On the other hand, the Java programming language does handle first class support for the linked-list data structure. Because of this, they </w:t>
+      </w:r>
+      <w:r>
+        <w:t>must</w:t>
+      </w:r>
+      <w:r>
+        <w:t xml:space="preserve"> incorporate syntax support, run time support, and much more, which could take a heavy toll on performance as well as a large increase in size for the programming language. This makes Java less flexible than C and harder to deploy in small environments. In summary, having built in data structures could took a toll on performance and feasibility on programs in a particular language for a small convenience.  </w:t>
+      </w:r>
+    </w:p>
+    <w:p>
+      <w:pPr>
+        <w:pStyle w:val="LO-normal"/>
+        <w:ind w:firstLine="720"/>
+      </w:pPr>
+      <w:r>
+        <w:t xml:space="preserve">Another </w:t>
+      </w:r>
+      <w:r>
+        <w:t>major</w:t>
+      </w:r>
+      <w:r>
+        <w:t xml:space="preserve"> reason</w:t>
+      </w:r>
+      <w:r>
+        <w:t xml:space="preserve"> that common data structures are not built into </w:t>
+      </w:r>
+      <w:r>
+        <w:t>some</w:t>
+      </w:r>
+      <w:r>
+        <w:t xml:space="preserve"> programming languages </w:t>
+      </w:r>
+      <w:r>
+        <w:t xml:space="preserve">is because of its </w:t>
+      </w:r>
+      <w:r>
+        <w:t>impact</w:t>
+      </w:r>
+      <w:r>
+        <w:t xml:space="preserve">s on compiler </w:t>
+      </w:r>
+      <w:r>
+        <w:t>efficiency</w:t>
+      </w:r>
+      <w:r>
+        <w:t xml:space="preserve">. </w:t>
+      </w:r>
+      <w:r>
+        <w:t>Some programming languages are supported by not a few, but many</w:t>
+      </w:r>
+      <w:r>
+        <w:t xml:space="preserve"> compilers that all interpret the </w:t>
+      </w:r>
+      <w:r>
+        <w:t xml:space="preserve">same </w:t>
+      </w:r>
+      <w:r>
+        <w:t xml:space="preserve">programming language </w:t>
+      </w:r>
+      <w:r>
+        <w:t>somewhat</w:t>
+      </w:r>
+      <w:r>
+        <w:t xml:space="preserve"> differently. Therefore, having a </w:t>
+      </w:r>
+      <w:r>
+        <w:t>built-in data structure</w:t>
+      </w:r>
+      <w:r>
+        <w:t xml:space="preserve"> in the programming language</w:t>
+      </w:r>
+      <w:r>
+        <w:t xml:space="preserve"> would limit the number of compilers that can support the programming language since some may not </w:t>
+      </w:r>
+      <w:r>
+        <w:t>be</w:t>
+      </w:r>
+      <w:r>
+        <w:t xml:space="preserve"> able to interpret th</w:t>
+      </w:r>
+      <w:r>
+        <w:t xml:space="preserve">e </w:t>
+      </w:r>
+      <w:r>
+        <w:t xml:space="preserve">data structure </w:t>
+      </w:r>
+      <w:r>
+        <w:t>that would be built-in</w:t>
+      </w:r>
+      <w:r>
+        <w:t xml:space="preserve"> correctly. This would mean that it would be harder to write different compilers for the programming language</w:t>
+      </w:r>
+      <w:r>
+        <w:t xml:space="preserve">. </w:t>
+      </w:r>
+      <w:r>
+        <w:t xml:space="preserve">Having multiple different compilers helps with making the program more efficient depending on its tasks, fixing their own separate issues. Therefore, making it harder to create more compilers leads to less efficiency. </w:t>
+      </w:r>
+      <w:r>
+        <w:t>For example, C has many compilers that may have different purposes.</w:t>
+      </w:r>
+      <w:r>
+        <w:t xml:space="preserve"> It could use the Intel compiler because it frequently compiles faster code, it can compile under Clang to get better error messages, and much more. On the other hand, Rust has only one compiler, which limits the number of options a user can choose from. </w:t>
+      </w:r>
+    </w:p>
+    <w:p>
+      <w:pPr>
+        <w:pStyle w:val="LO-normal"/>
+        <w:ind w:firstLine="720"/>
+      </w:pPr>
+      <w:r>
+        <w:t>In addition to</w:t>
+      </w:r>
+      <w:r>
+        <w:t xml:space="preserve"> its impact on</w:t>
+      </w:r>
+      <w:r>
+        <w:t xml:space="preserve"> compiler efficiency, common data structures are not built into some programming languages because of the potential overheads and vulnerability</w:t>
+      </w:r>
+      <w:r>
+        <w:t xml:space="preserve"> that may be associated with having one design for a data structure</w:t>
+      </w:r>
+      <w:r>
+        <w:t>.</w:t>
+      </w:r>
+      <w:r>
+        <w:t xml:space="preserve"> </w:t>
+      </w:r>
+      <w:proofErr w:type="gramStart"/>
+      <w:r>
+        <w:t>Depending on the data structure and its design, there</w:t>
+      </w:r>
+      <w:proofErr w:type="gramEnd"/>
+      <w:r>
+        <w:t xml:space="preserve"> could be overhead depending on the application</w:t>
+      </w:r>
+      <w:r>
+        <w:t xml:space="preserve"> because of the programming language’s interpretation.</w:t>
+      </w:r>
+      <w:r>
+        <w:t xml:space="preserve">  </w:t>
+      </w:r>
+      <w:r>
+        <w:t>These overhead</w:t>
+      </w:r>
+      <w:r>
+        <w:t>s</w:t>
+      </w:r>
+      <w:r>
+        <w:t xml:space="preserve"> and vulnerability can be costly since </w:t>
+      </w:r>
+      <w:r>
+        <w:t xml:space="preserve">there may be many people using the built-in data structure without knowing that there is an overhead/vulnerability toll on their application. </w:t>
+      </w:r>
+      <w:r>
+        <w:t xml:space="preserve"> On the other hand, in non-built int programming languages, there could be alternative fixes </w:t>
+      </w:r>
+      <w:r>
+        <w:t xml:space="preserve">by reconstructing </w:t>
+      </w:r>
+      <w:r>
+        <w:t>data structures differently for different uses.</w:t>
+      </w:r>
+      <w:r>
+        <w:t xml:space="preserve"> </w:t>
+      </w:r>
+      <w:r>
+        <w:t xml:space="preserve">For example, </w:t>
+      </w:r>
+      <w:r>
+        <w:t>in the case of a Hash Table, the C++ programming language allows one to choose between a pointer and the value to fix overhead problems in the Hash Table</w:t>
+      </w:r>
+      <w:r>
+        <w:t xml:space="preserve"> for linear time complexity</w:t>
+      </w:r>
+      <w:r>
+        <w:t xml:space="preserve">. </w:t>
+      </w:r>
+      <w:r>
+        <w:t>On</w:t>
+      </w:r>
+      <w:r>
+        <w:t xml:space="preserve"> the other hand, GO</w:t>
+      </w:r>
+      <w:r>
+        <w:t xml:space="preserve"> has a built-in Hash Table, because they know they are going to be using a lot of </w:t>
+      </w:r>
+      <w:r>
+        <w:t>HashTable</w:t>
+      </w:r>
+      <w:r>
+        <w:t xml:space="preserve"> but has a vulnerability issue.</w:t>
+      </w:r>
+      <w:r>
+        <w:t xml:space="preserve"> </w:t>
+      </w:r>
+      <w:r>
+        <w:t xml:space="preserve">Although GO </w:t>
+      </w:r>
+      <w:r>
+        <w:t>also fixes the overhead problems for linear time complexity</w:t>
+      </w:r>
+      <w:r>
+        <w:t xml:space="preserve"> </w:t>
+      </w:r>
+      <w:r>
+        <w:t>by condensing the key</w:t>
+      </w:r>
+      <w:r>
+        <w:t>s and the way elements are reinserted into a bigger hash table, it creates a vulnerability issue by leaking the order in which the elements are inserted into the hash table. This was a problem since the Hash function should not be scrutable and no one should know the information. In conclusion, data structures being provided first-class support are less likely to happen because of its rigidness. Generally programming languages that do not have them built-in are more flexible and less prone to issues and can be designed in different ways for them to be more efficient in different applications.</w:t>
       </w:r>
     </w:p>
     <w:sectPr>
@@ -1215,7 +1462,6 @@
     </w:pPr>
     <w:rPr>
       <w:rFonts w:cs="Lohit Devanagari"/>
-      <w:lang/>
     </w:rPr>
   </w:style>
   <w:style w:type="paragraph" w:customStyle="1" w:styleId="LO-normal">

</xml_diff>